<commit_message>
OneSignal information removed from Privacy Policy
</commit_message>
<xml_diff>
--- a/docs/PrivacyPolicy.docx
+++ b/docs/PrivacyPolicy.docx
@@ -1,6 +1,6 @@
 
 <file path=word/document.xml><?xml version="1.0" encoding="utf-8"?>
-<w:document xmlns:wpc="http://schemas.microsoft.com/office/word/2010/wordprocessingCanvas" xmlns:cx="http://schemas.microsoft.com/office/drawing/2014/chartex" xmlns:cx1="http://schemas.microsoft.com/office/drawing/2015/9/8/chartex" xmlns:cx2="http://schemas.microsoft.com/office/drawing/2015/10/21/chartex" xmlns:cx3="http://schemas.microsoft.com/office/drawing/2016/5/9/chartex" xmlns:cx4="http://schemas.microsoft.com/office/drawing/2016/5/10/chartex" xmlns:cx5="http://schemas.microsoft.com/office/drawing/2016/5/11/chartex" xmlns:cx6="http://schemas.microsoft.com/office/drawing/2016/5/12/chartex" xmlns:cx7="http://schemas.microsoft.com/office/drawing/2016/5/13/chartex" xmlns:cx8="http://schemas.microsoft.com/office/drawing/2016/5/14/chartex" xmlns:mc="http://schemas.openxmlformats.org/markup-compatibility/2006" xmlns:aink="http://schemas.microsoft.com/office/drawing/2016/ink" xmlns:am3d="http://schemas.microsoft.com/office/drawing/2017/model3d" xmlns:o="urn:schemas-microsoft-com:office:office" xmlns:r="http://schemas.openxmlformats.org/officeDocument/2006/relationships" xmlns:m="http://schemas.openxmlformats.org/officeDocument/2006/math" xmlns:v="urn:schemas-microsoft-com:vml" xmlns:wp14="http://schemas.microsoft.com/office/word/2010/wordprocessingDrawing" xmlns:wp="http://schemas.openxmlformats.org/drawingml/2006/wordprocessingDrawing" xmlns:w10="urn:schemas-microsoft-com:office:word" xmlns:w="http://schemas.openxmlformats.org/wordprocessingml/2006/main" xmlns:w14="http://schemas.microsoft.com/office/word/2010/wordml" xmlns:w15="http://schemas.microsoft.com/office/word/2012/wordml" xmlns:w16cid="http://schemas.microsoft.com/office/word/2016/wordml/cid" xmlns:w16se="http://schemas.microsoft.com/office/word/2015/wordml/symex" xmlns:wpg="http://schemas.microsoft.com/office/word/2010/wordprocessingGroup" xmlns:wpi="http://schemas.microsoft.com/office/word/2010/wordprocessingInk" xmlns:wne="http://schemas.microsoft.com/office/word/2006/wordml" xmlns:wps="http://schemas.microsoft.com/office/word/2010/wordprocessingShape" mc:Ignorable="w14 w15 w16se w16cid wp14">
+<w:document xmlns:wpc="http://schemas.microsoft.com/office/word/2010/wordprocessingCanvas" xmlns:cx="http://schemas.microsoft.com/office/drawing/2014/chartex" xmlns:cx1="http://schemas.microsoft.com/office/drawing/2015/9/8/chartex" xmlns:cx2="http://schemas.microsoft.com/office/drawing/2015/10/21/chartex" xmlns:cx3="http://schemas.microsoft.com/office/drawing/2016/5/9/chartex" xmlns:cx4="http://schemas.microsoft.com/office/drawing/2016/5/10/chartex" xmlns:cx5="http://schemas.microsoft.com/office/drawing/2016/5/11/chartex" xmlns:cx6="http://schemas.microsoft.com/office/drawing/2016/5/12/chartex" xmlns:cx7="http://schemas.microsoft.com/office/drawing/2016/5/13/chartex" xmlns:cx8="http://schemas.microsoft.com/office/drawing/2016/5/14/chartex" xmlns:mc="http://schemas.openxmlformats.org/markup-compatibility/2006" xmlns:aink="http://schemas.microsoft.com/office/drawing/2016/ink" xmlns:am3d="http://schemas.microsoft.com/office/drawing/2017/model3d" xmlns:o="urn:schemas-microsoft-com:office:office" xmlns:r="http://schemas.openxmlformats.org/officeDocument/2006/relationships" xmlns:m="http://schemas.openxmlformats.org/officeDocument/2006/math" xmlns:v="urn:schemas-microsoft-com:vml" xmlns:wp14="http://schemas.microsoft.com/office/word/2010/wordprocessingDrawing" xmlns:wp="http://schemas.openxmlformats.org/drawingml/2006/wordprocessingDrawing" xmlns:w10="urn:schemas-microsoft-com:office:word" xmlns:w="http://schemas.openxmlformats.org/wordprocessingml/2006/main" xmlns:w14="http://schemas.microsoft.com/office/word/2010/wordml" xmlns:w15="http://schemas.microsoft.com/office/word/2012/wordml" xmlns:w16cex="http://schemas.microsoft.com/office/word/2018/wordml/cex" xmlns:w16cid="http://schemas.microsoft.com/office/word/2016/wordml/cid" xmlns:w16="http://schemas.microsoft.com/office/word/2018/wordml" xmlns:w16se="http://schemas.microsoft.com/office/word/2015/wordml/symex" xmlns:wpg="http://schemas.microsoft.com/office/word/2010/wordprocessingGroup" xmlns:wpi="http://schemas.microsoft.com/office/word/2010/wordprocessingInk" xmlns:wne="http://schemas.microsoft.com/office/word/2006/wordml" xmlns:wps="http://schemas.microsoft.com/office/word/2010/wordprocessingShape" mc:Ignorable="w14 w15 w16se w16cid w16 w16cex wp14">
   <w:body>
     <w:p>
       <w:pPr>
@@ -381,68 +381,175 @@
     </w:p>
     <w:p>
       <w:pPr>
-        <w:rPr>
-          <w:rFonts w:cstheme="minorHAnsi"/>
-          <w:color w:val="404040" w:themeColor="text1" w:themeTint="BF"/>
-          <w:sz w:val="26"/>
-          <w:szCs w:val="26"/>
-          <w:shd w:val="clear" w:color="auto" w:fill="FFFFFF"/>
-        </w:rPr>
-      </w:pPr>
-      <w:r>
-        <w:rPr>
-          <w:rFonts w:cstheme="minorHAnsi"/>
-          <w:color w:val="404040" w:themeColor="text1" w:themeTint="BF"/>
-          <w:sz w:val="26"/>
-          <w:szCs w:val="26"/>
-          <w:shd w:val="clear" w:color="auto" w:fill="FFFFFF"/>
-        </w:rPr>
-        <w:t xml:space="preserve">Our push notifications service (OneSignal) uses cookies to collect anonymous information of the visitors who wants to receive </w:t>
-      </w:r>
-      <w:r>
-        <w:rPr>
-          <w:rFonts w:cstheme="minorHAnsi"/>
-          <w:color w:val="404040" w:themeColor="text1" w:themeTint="BF"/>
-          <w:sz w:val="26"/>
-          <w:szCs w:val="26"/>
-          <w:shd w:val="clear" w:color="auto" w:fill="FFFFFF"/>
-        </w:rPr>
-        <w:t xml:space="preserve">push </w:t>
-      </w:r>
-      <w:r>
-        <w:rPr>
-          <w:rFonts w:cstheme="minorHAnsi"/>
-          <w:color w:val="404040" w:themeColor="text1" w:themeTint="BF"/>
-          <w:sz w:val="26"/>
-          <w:szCs w:val="26"/>
-          <w:shd w:val="clear" w:color="auto" w:fill="FFFFFF"/>
-        </w:rPr>
-        <w:t>notifications and makes it possible to manage them by us</w:t>
-      </w:r>
-    </w:p>
-    <w:p>
-      <w:pPr>
-        <w:rPr>
-          <w:rFonts w:cstheme="minorHAnsi"/>
-          <w:color w:val="404040" w:themeColor="text1" w:themeTint="BF"/>
-          <w:sz w:val="26"/>
-          <w:szCs w:val="26"/>
-          <w:shd w:val="clear" w:color="auto" w:fill="FFFFFF"/>
-        </w:rPr>
-      </w:pPr>
-    </w:p>
-    <w:p>
-      <w:pPr>
-        <w:rPr>
-          <w:rFonts w:cstheme="minorHAnsi"/>
-          <w:color w:val="404040" w:themeColor="text1" w:themeTint="BF"/>
-          <w:sz w:val="26"/>
-          <w:szCs w:val="26"/>
-          <w:shd w:val="clear" w:color="auto" w:fill="FFFFFF"/>
+        <w:pStyle w:val="Balk3"/>
+        <w:spacing w:before="188" w:beforeAutospacing="0" w:after="188" w:afterAutospacing="0"/>
+        <w:rPr>
+          <w:rFonts w:asciiTheme="minorHAnsi" w:hAnsiTheme="minorHAnsi" w:cstheme="minorHAnsi"/>
+          <w:color w:val="404040" w:themeColor="text1" w:themeTint="BF"/>
+          <w:sz w:val="32"/>
+          <w:szCs w:val="32"/>
+        </w:rPr>
+      </w:pPr>
+      <w:r>
+        <w:rPr>
+          <w:rFonts w:asciiTheme="minorHAnsi" w:hAnsiTheme="minorHAnsi" w:cstheme="minorHAnsi"/>
+          <w:color w:val="404040" w:themeColor="text1" w:themeTint="BF"/>
+          <w:sz w:val="32"/>
+          <w:szCs w:val="32"/>
+        </w:rPr>
+        <w:t>Google Analytics</w:t>
+      </w:r>
+    </w:p>
+    <w:p>
+      <w:pPr>
+        <w:rPr>
+          <w:rFonts w:cstheme="minorHAnsi"/>
+          <w:color w:val="404040" w:themeColor="text1" w:themeTint="BF"/>
+          <w:sz w:val="26"/>
+          <w:szCs w:val="26"/>
+          <w:shd w:val="clear" w:color="auto" w:fill="FFFFFF"/>
+        </w:rPr>
+      </w:pPr>
+      <w:r>
+        <w:rPr>
+          <w:rFonts w:cstheme="minorHAnsi"/>
+          <w:color w:val="404040" w:themeColor="text1" w:themeTint="BF"/>
+          <w:sz w:val="26"/>
+          <w:szCs w:val="26"/>
+          <w:shd w:val="clear" w:color="auto" w:fill="FFFFFF"/>
+        </w:rPr>
+        <w:t xml:space="preserve">We use a third-party JavaScript plug-in provided by Google called "Google Analytics" to provide us with useful traffic statistics and to better understand how you use our site. We do not have direct access to the information obtained from Google Analytics, but </w:t>
+      </w:r>
+      <w:r>
+        <w:rPr>
+          <w:rFonts w:cstheme="minorHAnsi"/>
+          <w:color w:val="404040" w:themeColor="text1" w:themeTint="BF"/>
+          <w:sz w:val="26"/>
+          <w:szCs w:val="26"/>
+          <w:shd w:val="clear" w:color="auto" w:fill="FFFFFF"/>
+        </w:rPr>
+        <w:lastRenderedPageBreak/>
+        <w:t>Google provides us with a summary through their dashboard.</w:t>
+      </w:r>
+      <w:r>
+        <w:rPr>
+          <w:rFonts w:cstheme="minorHAnsi"/>
+          <w:color w:val="404040" w:themeColor="text1" w:themeTint="BF"/>
+          <w:sz w:val="26"/>
+          <w:szCs w:val="26"/>
+        </w:rPr>
+        <w:br/>
+      </w:r>
+      <w:r>
+        <w:rPr>
+          <w:rFonts w:cstheme="minorHAnsi"/>
+          <w:color w:val="404040" w:themeColor="text1" w:themeTint="BF"/>
+          <w:sz w:val="26"/>
+          <w:szCs w:val="26"/>
+        </w:rPr>
+        <w:br/>
+      </w:r>
+      <w:r>
+        <w:rPr>
+          <w:rFonts w:cstheme="minorHAnsi"/>
+          <w:color w:val="404040" w:themeColor="text1" w:themeTint="BF"/>
+          <w:sz w:val="26"/>
+          <w:szCs w:val="26"/>
+          <w:shd w:val="clear" w:color="auto" w:fill="FFFFFF"/>
+        </w:rPr>
+        <w:t>We may share the information obtained from Google Analytics with business partners who are interested in advertising on our website. The information shared with these business partners will not contain any personally identifying information (Google does not provide us with direct access to the data and therefore we cannot see this information).</w:t>
+      </w:r>
+      <w:r>
+        <w:rPr>
+          <w:rFonts w:cstheme="minorHAnsi"/>
+          <w:color w:val="404040" w:themeColor="text1" w:themeTint="BF"/>
+          <w:sz w:val="26"/>
+          <w:szCs w:val="26"/>
+        </w:rPr>
+        <w:br/>
+      </w:r>
+      <w:r>
+        <w:rPr>
+          <w:rFonts w:cstheme="minorHAnsi"/>
+          <w:color w:val="404040" w:themeColor="text1" w:themeTint="BF"/>
+          <w:sz w:val="26"/>
+          <w:szCs w:val="26"/>
+        </w:rPr>
+        <w:br/>
+      </w:r>
+      <w:r>
+        <w:rPr>
+          <w:rFonts w:cstheme="minorHAnsi"/>
+          <w:color w:val="404040" w:themeColor="text1" w:themeTint="BF"/>
+          <w:sz w:val="26"/>
+          <w:szCs w:val="26"/>
+          <w:shd w:val="clear" w:color="auto" w:fill="FFFFFF"/>
+        </w:rPr>
+        <w:t>You can opt-out of having your information collected by Google Analytics by downloading the Google Analytics opt-out browser add-on provided by Google. This will prevent your information being used by Google Analytics. Doing this will not affect your ability to use our Site in any way. You can download the opt-out browser add-on here. We also honor the Do Not Track header and will not track visitors who have Do Not Track switched on.</w:t>
+      </w:r>
+    </w:p>
+    <w:p>
+      <w:pPr>
+        <w:pStyle w:val="Balk3"/>
+        <w:spacing w:before="188" w:beforeAutospacing="0" w:after="188" w:afterAutospacing="0"/>
+        <w:rPr>
+          <w:rFonts w:asciiTheme="minorHAnsi" w:hAnsiTheme="minorHAnsi" w:cstheme="minorHAnsi"/>
+          <w:color w:val="404040" w:themeColor="text1" w:themeTint="BF"/>
+          <w:sz w:val="32"/>
+          <w:szCs w:val="32"/>
         </w:rPr>
       </w:pPr>
       <w:bookmarkStart w:id="0" w:name="_GoBack"/>
       <w:bookmarkEnd w:id="0"/>
+      <w:r>
+        <w:rPr>
+          <w:rFonts w:asciiTheme="minorHAnsi" w:hAnsiTheme="minorHAnsi" w:cstheme="minorHAnsi"/>
+          <w:color w:val="404040" w:themeColor="text1" w:themeTint="BF"/>
+          <w:sz w:val="32"/>
+          <w:szCs w:val="32"/>
+        </w:rPr>
+        <w:t>Changes to this Privacy Policy</w:t>
+      </w:r>
+    </w:p>
+    <w:p>
+      <w:pPr>
+        <w:rPr>
+          <w:rFonts w:cstheme="minorHAnsi"/>
+          <w:color w:val="404040" w:themeColor="text1" w:themeTint="BF"/>
+          <w:sz w:val="26"/>
+          <w:szCs w:val="26"/>
+        </w:rPr>
+      </w:pPr>
+      <w:r>
+        <w:rPr>
+          <w:rFonts w:cstheme="minorHAnsi"/>
+          <w:color w:val="404040" w:themeColor="text1" w:themeTint="BF"/>
+          <w:sz w:val="26"/>
+          <w:szCs w:val="26"/>
+          <w:shd w:val="clear" w:color="auto" w:fill="FFFFFF"/>
+        </w:rPr>
+        <w:t xml:space="preserve">We may update this privacy policy from time to time. We will notify you of any changes by posting the new privacy policy on the Site. You are advised to review this privacy policy periodically for any changes. This Privacy Policy was last updated: 1st </w:t>
+      </w:r>
+      <w:r>
+        <w:rPr>
+          <w:rFonts w:cstheme="minorHAnsi"/>
+          <w:color w:val="404040" w:themeColor="text1" w:themeTint="BF"/>
+          <w:sz w:val="26"/>
+          <w:szCs w:val="26"/>
+          <w:shd w:val="clear" w:color="auto" w:fill="FFFFFF"/>
+        </w:rPr>
+        <w:t>December</w:t>
+      </w:r>
+      <w:r>
+        <w:rPr>
+          <w:rFonts w:cstheme="minorHAnsi"/>
+          <w:color w:val="404040" w:themeColor="text1" w:themeTint="BF"/>
+          <w:sz w:val="26"/>
+          <w:szCs w:val="26"/>
+          <w:shd w:val="clear" w:color="auto" w:fill="FFFFFF"/>
+        </w:rPr>
+        <w:t>, 2019.</w:t>
+      </w:r>
     </w:p>
     <w:p>
       <w:pPr>
@@ -462,423 +569,41 @@
           <w:sz w:val="32"/>
           <w:szCs w:val="32"/>
         </w:rPr>
-        <w:lastRenderedPageBreak/>
-        <w:t>Google Analytics</w:t>
-      </w:r>
-    </w:p>
-    <w:p>
-      <w:pPr>
-        <w:rPr>
-          <w:rFonts w:cstheme="minorHAnsi"/>
-          <w:color w:val="404040" w:themeColor="text1" w:themeTint="BF"/>
-          <w:sz w:val="26"/>
-          <w:szCs w:val="26"/>
-          <w:shd w:val="clear" w:color="auto" w:fill="FFFFFF"/>
-        </w:rPr>
-      </w:pPr>
-      <w:r>
-        <w:rPr>
-          <w:rFonts w:cstheme="minorHAnsi"/>
-          <w:color w:val="404040" w:themeColor="text1" w:themeTint="BF"/>
-          <w:sz w:val="26"/>
-          <w:szCs w:val="26"/>
-          <w:shd w:val="clear" w:color="auto" w:fill="FFFFFF"/>
-        </w:rPr>
-        <w:t>We use a third-party JavaScript plug-in provided by Google called "Google Analytics" to provide us with useful traffic statistics and to better understand how you use our site. We do not have direct access to the information obtained from Google Analytics, but Google provides us with a summary through their dashboard.</w:t>
-      </w:r>
-      <w:r>
-        <w:rPr>
-          <w:rFonts w:cstheme="minorHAnsi"/>
-          <w:color w:val="404040" w:themeColor="text1" w:themeTint="BF"/>
-          <w:sz w:val="26"/>
-          <w:szCs w:val="26"/>
-        </w:rPr>
-        <w:br/>
-      </w:r>
-      <w:r>
-        <w:rPr>
-          <w:rFonts w:cstheme="minorHAnsi"/>
-          <w:color w:val="404040" w:themeColor="text1" w:themeTint="BF"/>
-          <w:sz w:val="26"/>
-          <w:szCs w:val="26"/>
-        </w:rPr>
-        <w:br/>
-      </w:r>
-      <w:r>
-        <w:rPr>
-          <w:rFonts w:cstheme="minorHAnsi"/>
-          <w:color w:val="404040" w:themeColor="text1" w:themeTint="BF"/>
-          <w:sz w:val="26"/>
-          <w:szCs w:val="26"/>
-          <w:shd w:val="clear" w:color="auto" w:fill="FFFFFF"/>
-        </w:rPr>
-        <w:t>We may share the information obtained from Google Analytics with business partners who are interested in advertising on our website. The information shared with these business partners will not contain any personally identifying information (Google does not provide us with direct access to the data and therefore we cannot see this information).</w:t>
-      </w:r>
-      <w:r>
-        <w:rPr>
-          <w:rFonts w:cstheme="minorHAnsi"/>
-          <w:color w:val="404040" w:themeColor="text1" w:themeTint="BF"/>
-          <w:sz w:val="26"/>
-          <w:szCs w:val="26"/>
-        </w:rPr>
-        <w:br/>
-      </w:r>
-      <w:r>
-        <w:rPr>
-          <w:rFonts w:cstheme="minorHAnsi"/>
-          <w:color w:val="404040" w:themeColor="text1" w:themeTint="BF"/>
-          <w:sz w:val="26"/>
-          <w:szCs w:val="26"/>
-        </w:rPr>
-        <w:br/>
-      </w:r>
-      <w:r>
-        <w:rPr>
-          <w:rFonts w:cstheme="minorHAnsi"/>
-          <w:color w:val="404040" w:themeColor="text1" w:themeTint="BF"/>
-          <w:sz w:val="26"/>
-          <w:szCs w:val="26"/>
-          <w:shd w:val="clear" w:color="auto" w:fill="FFFFFF"/>
-        </w:rPr>
-        <w:t>You can opt-out of having your information collected by Google Analytics by downloading the Google Analytics opt-out browser add-on provided by Google. This will prevent your information being used by Google Analytics. Doing this will not affect your ability to use our Site in any way. You can download the opt-out browser add-on here. We also honor the Do Not Track header and will not track visitors who have Do Not Track switched on.</w:t>
-      </w:r>
-    </w:p>
-    <w:p>
-      <w:pPr>
-        <w:rPr>
-          <w:rFonts w:cstheme="minorHAnsi"/>
-          <w:color w:val="404040" w:themeColor="text1" w:themeTint="BF"/>
-          <w:sz w:val="26"/>
-          <w:szCs w:val="26"/>
-          <w:shd w:val="clear" w:color="auto" w:fill="FFFFFF"/>
-        </w:rPr>
-      </w:pPr>
-    </w:p>
-    <w:p>
-      <w:pPr>
-        <w:rPr>
-          <w:rFonts w:cstheme="minorHAnsi"/>
-          <w:b/>
-          <w:bCs/>
-          <w:color w:val="404040" w:themeColor="text1" w:themeTint="BF"/>
-          <w:sz w:val="32"/>
-          <w:szCs w:val="32"/>
-          <w:shd w:val="clear" w:color="auto" w:fill="FFFFFF"/>
-        </w:rPr>
-      </w:pPr>
-      <w:r>
-        <w:rPr>
-          <w:rFonts w:cstheme="minorHAnsi"/>
-          <w:b/>
-          <w:bCs/>
-          <w:color w:val="404040" w:themeColor="text1" w:themeTint="BF"/>
-          <w:sz w:val="32"/>
-          <w:szCs w:val="32"/>
-          <w:shd w:val="clear" w:color="auto" w:fill="FFFFFF"/>
-        </w:rPr>
-        <w:t>OneSignal</w:t>
-      </w:r>
-    </w:p>
-    <w:p>
-      <w:pPr>
-        <w:pStyle w:val="Balk3"/>
-        <w:spacing w:before="188" w:beforeAutospacing="0" w:after="188" w:afterAutospacing="0"/>
-        <w:rPr>
-          <w:rFonts w:asciiTheme="minorHAnsi" w:hAnsiTheme="minorHAnsi" w:cstheme="minorHAnsi"/>
-          <w:b w:val="0"/>
-          <w:bCs w:val="0"/>
-          <w:color w:val="404040" w:themeColor="text1" w:themeTint="BF"/>
-          <w:sz w:val="26"/>
-          <w:szCs w:val="26"/>
-        </w:rPr>
-      </w:pPr>
-      <w:r>
-        <w:rPr>
-          <w:rFonts w:asciiTheme="minorHAnsi" w:hAnsiTheme="minorHAnsi" w:cstheme="minorHAnsi"/>
-          <w:b w:val="0"/>
-          <w:bCs w:val="0"/>
-          <w:color w:val="404040" w:themeColor="text1" w:themeTint="BF"/>
-          <w:sz w:val="26"/>
-          <w:szCs w:val="26"/>
-        </w:rPr>
-        <w:t xml:space="preserve">OneSignal allows us to send messages and notifications to </w:t>
-      </w:r>
-      <w:r>
-        <w:rPr>
-          <w:rFonts w:asciiTheme="minorHAnsi" w:hAnsiTheme="minorHAnsi" w:cstheme="minorHAnsi"/>
-          <w:b w:val="0"/>
-          <w:bCs w:val="0"/>
-          <w:color w:val="404040" w:themeColor="text1" w:themeTint="BF"/>
-          <w:sz w:val="26"/>
-          <w:szCs w:val="26"/>
-        </w:rPr>
-        <w:t>u</w:t>
-      </w:r>
-      <w:r>
-        <w:rPr>
-          <w:rFonts w:asciiTheme="minorHAnsi" w:hAnsiTheme="minorHAnsi" w:cstheme="minorHAnsi"/>
-          <w:b w:val="0"/>
-          <w:bCs w:val="0"/>
-          <w:color w:val="404040" w:themeColor="text1" w:themeTint="BF"/>
-          <w:sz w:val="26"/>
-          <w:szCs w:val="26"/>
-        </w:rPr>
-        <w:t xml:space="preserve">sers across web </w:t>
-      </w:r>
-      <w:r>
-        <w:rPr>
-          <w:rFonts w:asciiTheme="minorHAnsi" w:hAnsiTheme="minorHAnsi" w:cstheme="minorHAnsi"/>
-          <w:b w:val="0"/>
-          <w:bCs w:val="0"/>
-          <w:color w:val="404040" w:themeColor="text1" w:themeTint="BF"/>
-          <w:sz w:val="26"/>
-          <w:szCs w:val="26"/>
-        </w:rPr>
-        <w:t>browsers</w:t>
-      </w:r>
-      <w:r>
-        <w:rPr>
-          <w:rFonts w:asciiTheme="minorHAnsi" w:hAnsiTheme="minorHAnsi" w:cstheme="minorHAnsi"/>
-          <w:b w:val="0"/>
-          <w:bCs w:val="0"/>
-          <w:color w:val="404040" w:themeColor="text1" w:themeTint="BF"/>
-          <w:sz w:val="26"/>
-          <w:szCs w:val="26"/>
-        </w:rPr>
-        <w:t xml:space="preserve">. Messages can be sent to single devices, groups of devices, or specific topics or </w:t>
-      </w:r>
-      <w:r>
-        <w:rPr>
-          <w:rFonts w:asciiTheme="minorHAnsi" w:hAnsiTheme="minorHAnsi" w:cstheme="minorHAnsi"/>
-          <w:b w:val="0"/>
-          <w:bCs w:val="0"/>
-          <w:color w:val="404040" w:themeColor="text1" w:themeTint="BF"/>
-          <w:sz w:val="26"/>
-          <w:szCs w:val="26"/>
-        </w:rPr>
-        <w:t>u</w:t>
-      </w:r>
-      <w:r>
-        <w:rPr>
-          <w:rFonts w:asciiTheme="minorHAnsi" w:hAnsiTheme="minorHAnsi" w:cstheme="minorHAnsi"/>
-          <w:b w:val="0"/>
-          <w:bCs w:val="0"/>
-          <w:color w:val="404040" w:themeColor="text1" w:themeTint="BF"/>
-          <w:sz w:val="26"/>
-          <w:szCs w:val="26"/>
-        </w:rPr>
-        <w:t xml:space="preserve">ser segments. Depending on the permissions granted to our website, the </w:t>
-      </w:r>
-      <w:r>
-        <w:rPr>
-          <w:rFonts w:asciiTheme="minorHAnsi" w:hAnsiTheme="minorHAnsi" w:cstheme="minorHAnsi"/>
-          <w:b w:val="0"/>
-          <w:bCs w:val="0"/>
-          <w:color w:val="404040" w:themeColor="text1" w:themeTint="BF"/>
-          <w:sz w:val="26"/>
-          <w:szCs w:val="26"/>
-        </w:rPr>
-        <w:t>d</w:t>
-      </w:r>
-      <w:r>
-        <w:rPr>
-          <w:rFonts w:asciiTheme="minorHAnsi" w:hAnsiTheme="minorHAnsi" w:cstheme="minorHAnsi"/>
-          <w:b w:val="0"/>
-          <w:bCs w:val="0"/>
-          <w:color w:val="404040" w:themeColor="text1" w:themeTint="BF"/>
-          <w:sz w:val="26"/>
-          <w:szCs w:val="26"/>
-        </w:rPr>
-        <w:t>ata collected may also include location or WiFi information</w:t>
-      </w:r>
-      <w:r>
-        <w:rPr>
-          <w:rFonts w:asciiTheme="minorHAnsi" w:hAnsiTheme="minorHAnsi" w:cstheme="minorHAnsi"/>
-          <w:b w:val="0"/>
-          <w:bCs w:val="0"/>
-          <w:color w:val="404040" w:themeColor="text1" w:themeTint="BF"/>
-          <w:sz w:val="26"/>
-          <w:szCs w:val="26"/>
-        </w:rPr>
-        <w:t xml:space="preserve">. </w:t>
-      </w:r>
-      <w:r>
-        <w:rPr>
-          <w:rFonts w:asciiTheme="minorHAnsi" w:hAnsiTheme="minorHAnsi" w:cstheme="minorHAnsi"/>
-          <w:b w:val="0"/>
-          <w:bCs w:val="0"/>
-          <w:color w:val="404040" w:themeColor="text1" w:themeTint="BF"/>
-          <w:sz w:val="26"/>
-          <w:szCs w:val="26"/>
-        </w:rPr>
-        <w:t>OneSignal uses identifiers for visitors and technologies similar to cookies to run the OneSignal service.</w:t>
-      </w:r>
-    </w:p>
-    <w:p>
-      <w:pPr>
-        <w:rPr>
-          <w:rFonts w:cstheme="minorHAnsi"/>
-          <w:b/>
-          <w:bCs/>
-          <w:color w:val="404040" w:themeColor="text1" w:themeTint="BF"/>
-          <w:sz w:val="26"/>
-          <w:szCs w:val="26"/>
-        </w:rPr>
-      </w:pPr>
-      <w:r>
-        <w:rPr>
-          <w:rStyle w:val="Gl"/>
-          <w:rFonts w:cstheme="minorHAnsi"/>
-          <w:b w:val="0"/>
-          <w:bCs w:val="0"/>
-          <w:color w:val="404040" w:themeColor="text1" w:themeTint="BF"/>
-          <w:sz w:val="26"/>
-          <w:szCs w:val="26"/>
-          <w:bdr w:val="none" w:sz="0" w:space="0" w:color="auto" w:frame="1"/>
-        </w:rPr>
-        <w:t xml:space="preserve">The Data collected may be used by the service provider for interest-based advertising, analytics and market research. In order to understand OneSignal's use of Data, consult </w:t>
+        <w:t>Contact Us</w:t>
+      </w:r>
+    </w:p>
+    <w:p>
+      <w:pPr>
+        <w:rPr>
+          <w:rFonts w:cstheme="minorHAnsi"/>
+          <w:color w:val="404040" w:themeColor="text1" w:themeTint="BF"/>
+          <w:sz w:val="26"/>
+          <w:szCs w:val="26"/>
+          <w:shd w:val="clear" w:color="auto" w:fill="FFFFFF"/>
+        </w:rPr>
+      </w:pPr>
+      <w:r>
+        <w:rPr>
+          <w:rFonts w:cstheme="minorHAnsi"/>
+          <w:color w:val="404040" w:themeColor="text1" w:themeTint="BF"/>
+          <w:sz w:val="26"/>
+          <w:szCs w:val="26"/>
+          <w:shd w:val="clear" w:color="auto" w:fill="FFFFFF"/>
+        </w:rPr>
+        <w:t>If you have any questions about our privacy policy, or how your data is being collected and processed, please e-mail</w:t>
+      </w:r>
+      <w:r>
+        <w:rPr>
+          <w:rStyle w:val="apple-converted-space"/>
+          <w:rFonts w:cstheme="minorHAnsi"/>
+          <w:color w:val="404040" w:themeColor="text1" w:themeTint="BF"/>
+          <w:sz w:val="26"/>
+          <w:szCs w:val="26"/>
+          <w:shd w:val="clear" w:color="auto" w:fill="FFFFFF"/>
+        </w:rPr>
+        <w:t> </w:t>
       </w:r>
       <w:hyperlink r:id="rId6" w:history="1">
-        <w:r>
-          <w:rPr>
-            <w:rStyle w:val="Kpr"/>
-            <w:rFonts w:cstheme="minorHAnsi"/>
-            <w:color w:val="404040" w:themeColor="text1" w:themeTint="BF"/>
-            <w:sz w:val="26"/>
-            <w:szCs w:val="26"/>
-            <w:bdr w:val="none" w:sz="0" w:space="0" w:color="auto" w:frame="1"/>
-          </w:rPr>
-          <w:t>OneSignal’s privacy policy</w:t>
-        </w:r>
-      </w:hyperlink>
-      <w:r>
-        <w:rPr>
-          <w:rStyle w:val="Gl"/>
-          <w:rFonts w:cstheme="minorHAnsi"/>
-          <w:b w:val="0"/>
-          <w:bCs w:val="0"/>
-          <w:color w:val="404040" w:themeColor="text1" w:themeTint="BF"/>
-          <w:sz w:val="26"/>
-          <w:szCs w:val="26"/>
-          <w:bdr w:val="none" w:sz="0" w:space="0" w:color="auto" w:frame="1"/>
-        </w:rPr>
-        <w:t>.</w:t>
-      </w:r>
-    </w:p>
-    <w:p>
-      <w:pPr>
-        <w:pStyle w:val="Balk3"/>
-        <w:spacing w:before="188" w:beforeAutospacing="0" w:after="188" w:afterAutospacing="0"/>
-        <w:rPr>
-          <w:rFonts w:asciiTheme="minorHAnsi" w:hAnsiTheme="minorHAnsi" w:cstheme="minorHAnsi"/>
-          <w:color w:val="404040" w:themeColor="text1" w:themeTint="BF"/>
-          <w:sz w:val="32"/>
-          <w:szCs w:val="32"/>
-        </w:rPr>
-      </w:pPr>
-      <w:r>
-        <w:rPr>
-          <w:rFonts w:asciiTheme="minorHAnsi" w:hAnsiTheme="minorHAnsi" w:cstheme="minorHAnsi"/>
-          <w:color w:val="404040" w:themeColor="text1" w:themeTint="BF"/>
-          <w:sz w:val="32"/>
-          <w:szCs w:val="32"/>
-        </w:rPr>
-        <w:t>Changes to this Privacy Policy</w:t>
-      </w:r>
-    </w:p>
-    <w:p>
-      <w:pPr>
-        <w:rPr>
-          <w:rFonts w:cstheme="minorHAnsi"/>
-          <w:color w:val="404040" w:themeColor="text1" w:themeTint="BF"/>
-          <w:sz w:val="26"/>
-          <w:szCs w:val="26"/>
-        </w:rPr>
-      </w:pPr>
-      <w:r>
-        <w:rPr>
-          <w:rFonts w:cstheme="minorHAnsi"/>
-          <w:color w:val="404040" w:themeColor="text1" w:themeTint="BF"/>
-          <w:sz w:val="26"/>
-          <w:szCs w:val="26"/>
-          <w:shd w:val="clear" w:color="auto" w:fill="FFFFFF"/>
-        </w:rPr>
-        <w:t xml:space="preserve">We may update this privacy policy from time to time. We will notify you of any changes by posting the new privacy policy on the Site. You are advised to review this privacy policy periodically for any changes. This Privacy Policy was last updated: 1st </w:t>
-      </w:r>
-      <w:r>
-        <w:rPr>
-          <w:rFonts w:cstheme="minorHAnsi"/>
-          <w:color w:val="404040" w:themeColor="text1" w:themeTint="BF"/>
-          <w:sz w:val="26"/>
-          <w:szCs w:val="26"/>
-          <w:shd w:val="clear" w:color="auto" w:fill="FFFFFF"/>
-        </w:rPr>
-        <w:t>December</w:t>
-      </w:r>
-      <w:r>
-        <w:rPr>
-          <w:rFonts w:cstheme="minorHAnsi"/>
-          <w:color w:val="404040" w:themeColor="text1" w:themeTint="BF"/>
-          <w:sz w:val="26"/>
-          <w:szCs w:val="26"/>
-          <w:shd w:val="clear" w:color="auto" w:fill="FFFFFF"/>
-        </w:rPr>
-        <w:t>, 2019.</w:t>
-      </w:r>
-    </w:p>
-    <w:p>
-      <w:pPr>
-        <w:pStyle w:val="Balk3"/>
-        <w:spacing w:before="188" w:beforeAutospacing="0" w:after="188" w:afterAutospacing="0"/>
-        <w:rPr>
-          <w:rFonts w:asciiTheme="minorHAnsi" w:hAnsiTheme="minorHAnsi" w:cstheme="minorHAnsi"/>
-          <w:color w:val="404040" w:themeColor="text1" w:themeTint="BF"/>
-          <w:sz w:val="32"/>
-          <w:szCs w:val="32"/>
-        </w:rPr>
-      </w:pPr>
-      <w:r>
-        <w:rPr>
-          <w:rFonts w:asciiTheme="minorHAnsi" w:hAnsiTheme="minorHAnsi" w:cstheme="minorHAnsi"/>
-          <w:color w:val="404040" w:themeColor="text1" w:themeTint="BF"/>
-          <w:sz w:val="32"/>
-          <w:szCs w:val="32"/>
-        </w:rPr>
-        <w:t>Contact Us</w:t>
-      </w:r>
-    </w:p>
-    <w:p>
-      <w:pPr>
-        <w:rPr>
-          <w:rFonts w:cstheme="minorHAnsi"/>
-          <w:color w:val="404040" w:themeColor="text1" w:themeTint="BF"/>
-          <w:sz w:val="26"/>
-          <w:szCs w:val="26"/>
-          <w:shd w:val="clear" w:color="auto" w:fill="FFFFFF"/>
-        </w:rPr>
-      </w:pPr>
-      <w:r>
-        <w:rPr>
-          <w:rFonts w:cstheme="minorHAnsi"/>
-          <w:color w:val="404040" w:themeColor="text1" w:themeTint="BF"/>
-          <w:sz w:val="26"/>
-          <w:szCs w:val="26"/>
-          <w:shd w:val="clear" w:color="auto" w:fill="FFFFFF"/>
-        </w:rPr>
-        <w:t>If you have any questions about our privacy policy, or how your data is being collected and processed, please e-mail</w:t>
-      </w:r>
-      <w:r>
-        <w:rPr>
-          <w:rStyle w:val="apple-converted-space"/>
-          <w:rFonts w:cstheme="minorHAnsi"/>
-          <w:color w:val="404040" w:themeColor="text1" w:themeTint="BF"/>
-          <w:sz w:val="26"/>
-          <w:szCs w:val="26"/>
-          <w:shd w:val="clear" w:color="auto" w:fill="FFFFFF"/>
-        </w:rPr>
-        <w:t> </w:t>
-      </w:r>
-      <w:hyperlink r:id="rId7" w:history="1">
         <w:r>
           <w:rPr>
             <w:rStyle w:val="Kpr"/>
@@ -926,7 +651,7 @@
           <w:u w:val="single"/>
         </w:rPr>
       </w:pPr>
-      <w:hyperlink r:id="rId8" w:history="1">
+      <w:hyperlink r:id="rId7" w:history="1">
         <w:r>
           <w:rPr>
             <w:rStyle w:val="Kpr"/>
@@ -952,7 +677,7 @@
 </file>
 
 <file path=word/styles.xml><?xml version="1.0" encoding="utf-8"?>
-<w:styles xmlns:mc="http://schemas.openxmlformats.org/markup-compatibility/2006" xmlns:r="http://schemas.openxmlformats.org/officeDocument/2006/relationships" xmlns:w="http://schemas.openxmlformats.org/wordprocessingml/2006/main" xmlns:w14="http://schemas.microsoft.com/office/word/2010/wordml" xmlns:w15="http://schemas.microsoft.com/office/word/2012/wordml" xmlns:w16cid="http://schemas.microsoft.com/office/word/2016/wordml/cid" xmlns:w16se="http://schemas.microsoft.com/office/word/2015/wordml/symex" mc:Ignorable="w14 w15 w16se w16cid">
+<w:styles xmlns:mc="http://schemas.openxmlformats.org/markup-compatibility/2006" xmlns:r="http://schemas.openxmlformats.org/officeDocument/2006/relationships" xmlns:w="http://schemas.openxmlformats.org/wordprocessingml/2006/main" xmlns:w14="http://schemas.microsoft.com/office/word/2010/wordml" xmlns:w15="http://schemas.microsoft.com/office/word/2012/wordml" xmlns:w16cex="http://schemas.microsoft.com/office/word/2018/wordml/cex" xmlns:w16cid="http://schemas.microsoft.com/office/word/2016/wordml/cid" xmlns:w16="http://schemas.microsoft.com/office/word/2018/wordml" xmlns:w16se="http://schemas.microsoft.com/office/word/2015/wordml/symex" mc:Ignorable="w14 w15 w16se w16cid w16 w16cex">
   <w:docDefaults>
     <w:rPrDefault>
       <w:rPr>

</xml_diff>